<commit_message>
schimbat adresa in header
</commit_message>
<xml_diff>
--- a/StudiiFezabilitate/Avize_refactor/modele_cereri/01. iasi/01. Aviz APM - Iasi/Cerere_APM_Iasi.docx
+++ b/StudiiFezabilitate/Avize_refactor/modele_cereri/01. iasi/01. Aviz APM - Iasi/Cerere_APM_Iasi.docx
@@ -928,7 +928,7 @@
           <w:noProof/>
         </w:rPr>
         <w:drawing>
-          <wp:anchor distT="0" distB="0" distL="114300" distR="114300" simplePos="0" relativeHeight="251658240" behindDoc="1" locked="0" layoutInCell="1" allowOverlap="1">
+          <wp:anchor distT="0" distB="0" distL="114300" distR="114300" simplePos="0" relativeHeight="251658240" behindDoc="1" locked="0" layoutInCell="1" allowOverlap="1" wp14:anchorId="3AF8DEF1" wp14:editId="788DA927">
             <wp:simplePos x="0" y="0"/>
             <wp:positionH relativeFrom="column">
               <wp:posOffset>4425762</wp:posOffset>
@@ -1045,7 +1045,7 @@
           <w:noProof/>
         </w:rPr>
         <w:drawing>
-          <wp:anchor distT="0" distB="0" distL="114300" distR="114300" simplePos="0" relativeHeight="251659264" behindDoc="1" locked="0" layoutInCell="1" allowOverlap="1" wp14:anchorId="673AD232">
+          <wp:anchor distT="0" distB="0" distL="114300" distR="114300" simplePos="0" relativeHeight="251659264" behindDoc="1" locked="0" layoutInCell="1" allowOverlap="1" wp14:anchorId="6D9F22B1" wp14:editId="0D02E54D">
             <wp:simplePos x="0" y="0"/>
             <wp:positionH relativeFrom="column">
               <wp:posOffset>3708400</wp:posOffset>
@@ -1201,7 +1201,6 @@
             <w:left w:val="dashDotStroked" w:sz="24" w:space="0" w:color="1F3864"/>
             <w:bottom w:val="dashDotStroked" w:sz="24" w:space="0" w:color="1F3864"/>
           </w:tcBorders>
-          <w:shd w:val="clear" w:color="auto" w:fill="auto"/>
         </w:tcPr>
         <w:p>
           <w:pPr>
@@ -1233,10 +1232,10 @@
             <w:spacing w:after="0" w:line="240" w:lineRule="auto"/>
             <w:jc w:val="center"/>
             <w:rPr>
-              <w:rFonts w:ascii="Times New Roman" w:eastAsia="Times New Roman" w:hAnsi="Times New Roman"/>
+              <w:rFonts w:ascii="Calibri" w:eastAsia="Times New Roman" w:hAnsi="Calibri"/>
               <w:sz w:val="20"/>
               <w:szCs w:val="20"/>
-              <w:lang w:val="en-US" w:eastAsia="ar-SA"/>
+              <w:lang w:val="es-ES_tradnl" w:eastAsia="ar-SA"/>
             </w:rPr>
           </w:pPr>
           <w:r>
@@ -1246,7 +1245,25 @@
               <w:szCs w:val="20"/>
               <w:lang w:val="es-ES_tradnl" w:eastAsia="ar-SA"/>
             </w:rPr>
-            <w:t>Mun. Iași, Str. Basarabi, Nr. 5, Parter, Spatiu Comercial 2, Bl. A1, Jud. Iași</w:t>
+            <w:t xml:space="preserve">Mun. Iași, </w:t>
+          </w:r>
+          <w:r>
+            <w:rPr>
+              <w:rFonts w:ascii="Calibri" w:eastAsia="Times New Roman" w:hAnsi="Calibri"/>
+              <w:sz w:val="20"/>
+              <w:szCs w:val="20"/>
+              <w:lang w:val="es-ES_tradnl" w:eastAsia="ar-SA"/>
+            </w:rPr>
+            <w:t>Calea Chișinăului nr. 132</w:t>
+          </w:r>
+          <w:r>
+            <w:rPr>
+              <w:rFonts w:ascii="Calibri" w:eastAsia="Times New Roman" w:hAnsi="Calibri"/>
+              <w:sz w:val="20"/>
+              <w:szCs w:val="20"/>
+              <w:lang w:val="es-ES_tradnl" w:eastAsia="ar-SA"/>
+            </w:rPr>
+            <w:t>, Jud. Iași</w:t>
           </w:r>
           <w:r>
             <w:rPr>
@@ -1257,6 +1274,19 @@
             </w:rPr>
             <w:t xml:space="preserve"> </w:t>
           </w:r>
+        </w:p>
+        <w:p>
+          <w:pPr>
+            <w:suppressAutoHyphens/>
+            <w:spacing w:after="0" w:line="240" w:lineRule="auto"/>
+            <w:jc w:val="center"/>
+            <w:rPr>
+              <w:rFonts w:ascii="Times New Roman" w:eastAsia="Times New Roman" w:hAnsi="Times New Roman"/>
+              <w:sz w:val="20"/>
+              <w:szCs w:val="20"/>
+              <w:lang w:val="en-US" w:eastAsia="ar-SA"/>
+            </w:rPr>
+          </w:pPr>
           <w:r>
             <w:rPr>
               <w:rFonts w:ascii="Calibri" w:eastAsia="Times New Roman" w:hAnsi="Calibri"/>
@@ -1276,7 +1306,6 @@
             <w:bottom w:val="dashDotStroked" w:sz="24" w:space="0" w:color="1F3864"/>
             <w:right w:val="dashDotStroked" w:sz="24" w:space="0" w:color="1F3864"/>
           </w:tcBorders>
-          <w:shd w:val="clear" w:color="auto" w:fill="auto"/>
         </w:tcPr>
         <w:p>
           <w:pPr>

</xml_diff>